<commit_message>
several reference papers deleted and two new papers added
</commit_message>
<xml_diff>
--- a/开题/毕业论文开题报告张睿.docx
+++ b/开题/毕业论文开题报告张睿.docx
@@ -645,22 +645,14 @@
     </w:p>
     <w:p>
       <w:pPr>
-        <w:ind w:firstLineChars="400" w:firstLine="1280"/>
-        <w:rPr>
+        <w:rPr>
+          <w:rFonts w:hint="eastAsia"/>
           <w:sz w:val="32"/>
         </w:rPr>
       </w:pPr>
     </w:p>
     <w:p>
       <w:pPr>
-        <w:ind w:firstLineChars="400" w:firstLine="1280"/>
-        <w:rPr>
-          <w:sz w:val="32"/>
-        </w:rPr>
-      </w:pPr>
-    </w:p>
-    <w:p>
-      <w:pPr>
         <w:jc w:val="center"/>
         <w:rPr>
           <w:sz w:val="32"/>
@@ -671,7 +663,6 @@
           <w:rFonts w:hint="eastAsia"/>
           <w:sz w:val="32"/>
         </w:rPr>
-        <w:lastRenderedPageBreak/>
         <w:t>湖北工业大学</w:t>
       </w:r>
       <w:r>
@@ -1967,10 +1958,28 @@
             <w:pPr>
               <w:spacing w:line="300" w:lineRule="auto"/>
               <w:rPr>
+                <w:rFonts w:asciiTheme="minorEastAsia" w:hAnsiTheme="minorEastAsia"/>
+                <w:sz w:val="24"/>
+                <w:szCs w:val="24"/>
+              </w:rPr>
+            </w:pPr>
+            <w:r>
+              <w:rPr>
                 <w:rFonts w:asciiTheme="minorEastAsia" w:hAnsiTheme="minorEastAsia" w:hint="eastAsia"/>
                 <w:sz w:val="24"/>
                 <w:szCs w:val="24"/>
               </w:rPr>
+              <w:t>（设计内容目标和要求、设计进度等）</w:t>
+            </w:r>
+          </w:p>
+          <w:p>
+            <w:pPr>
+              <w:spacing w:line="300" w:lineRule="auto"/>
+              <w:rPr>
+                <w:rFonts w:asciiTheme="minorEastAsia" w:hAnsiTheme="minorEastAsia"/>
+                <w:sz w:val="24"/>
+                <w:szCs w:val="24"/>
+              </w:rPr>
             </w:pPr>
             <w:r>
               <w:rPr>
@@ -1978,36 +1987,65 @@
                 <w:sz w:val="24"/>
                 <w:szCs w:val="24"/>
               </w:rPr>
-              <w:t>（设计内容目标和要求、设计进度等）</w:t>
+              <w:t>1、目标：</w:t>
             </w:r>
           </w:p>
           <w:p>
             <w:pPr>
               <w:spacing w:line="300" w:lineRule="auto"/>
               <w:rPr>
-                <w:rFonts w:asciiTheme="minorEastAsia" w:hAnsiTheme="minorEastAsia" w:hint="eastAsia"/>
-                <w:sz w:val="24"/>
-                <w:szCs w:val="24"/>
-              </w:rPr>
-            </w:pPr>
-            <w:r>
-              <w:rPr>
-                <w:rFonts w:asciiTheme="minorEastAsia" w:hAnsiTheme="minorEastAsia" w:hint="eastAsia"/>
-                <w:sz w:val="24"/>
-                <w:szCs w:val="24"/>
-              </w:rPr>
-              <w:t>1、目标：</w:t>
-            </w:r>
-          </w:p>
-          <w:p>
-            <w:pPr>
-              <w:spacing w:line="300" w:lineRule="auto"/>
+                <w:rFonts w:asciiTheme="minorEastAsia" w:hAnsiTheme="minorEastAsia"/>
+                <w:color w:val="FF0000"/>
+                <w:sz w:val="24"/>
+                <w:szCs w:val="24"/>
+              </w:rPr>
+            </w:pPr>
+            <w:r>
               <w:rPr>
                 <w:rFonts w:asciiTheme="minorEastAsia" w:hAnsiTheme="minorEastAsia" w:hint="eastAsia"/>
                 <w:color w:val="FF0000"/>
                 <w:sz w:val="24"/>
                 <w:szCs w:val="24"/>
               </w:rPr>
+              <w:t xml:space="preserve">    </w:t>
+            </w:r>
+            <w:r>
+              <w:rPr>
+                <w:rFonts w:asciiTheme="minorEastAsia" w:hAnsiTheme="minorEastAsia" w:hint="eastAsia"/>
+                <w:color w:val="000000" w:themeColor="text1"/>
+                <w:sz w:val="24"/>
+                <w:szCs w:val="24"/>
+              </w:rPr>
+              <w:t>要求学生对基于Android的新闻日报应用从功能、设计、实现方面进行了解并有一定的设计思路，通过查阅资料和自己学习摸索完成新闻日报应用的设计和开发，并能运行。</w:t>
+            </w:r>
+          </w:p>
+          <w:p>
+            <w:pPr>
+              <w:spacing w:line="300" w:lineRule="auto"/>
+              <w:rPr>
+                <w:rFonts w:asciiTheme="minorEastAsia" w:hAnsiTheme="minorEastAsia"/>
+                <w:sz w:val="24"/>
+                <w:szCs w:val="24"/>
+              </w:rPr>
+            </w:pPr>
+            <w:r>
+              <w:rPr>
+                <w:rFonts w:asciiTheme="minorEastAsia" w:hAnsiTheme="minorEastAsia" w:hint="eastAsia"/>
+                <w:sz w:val="24"/>
+                <w:szCs w:val="24"/>
+              </w:rPr>
+              <w:t>2、要求：</w:t>
+            </w:r>
+          </w:p>
+          <w:p>
+            <w:pPr>
+              <w:spacing w:line="300" w:lineRule="auto"/>
+              <w:rPr>
+                <w:rFonts w:asciiTheme="minorEastAsia" w:hAnsiTheme="minorEastAsia"/>
+                <w:color w:val="FF0000"/>
+                <w:sz w:val="24"/>
+                <w:szCs w:val="24"/>
+              </w:rPr>
             </w:pPr>
             <w:r>
               <w:rPr>
@@ -2025,7 +2063,7 @@
                 <w:sz w:val="24"/>
                 <w:szCs w:val="24"/>
               </w:rPr>
-              <w:t>要求学生对基于</w:t>
+              <w:t>该新闻日报应用主要提供新闻，用户登陆可对新闻评论、分享、收藏、点赞；切换不同的城市，查看各地新闻。平台包括登录与注册、</w:t>
             </w:r>
             <w:r>
               <w:rPr>
@@ -2034,7 +2072,7 @@
                 <w:sz w:val="24"/>
                 <w:szCs w:val="24"/>
               </w:rPr>
-              <w:t>Android</w:t>
+              <w:t>个应用</w:t>
             </w:r>
             <w:r>
               <w:rPr>
@@ -2043,7 +2081,7 @@
                 <w:sz w:val="24"/>
                 <w:szCs w:val="24"/>
               </w:rPr>
-              <w:t>的</w:t>
+              <w:t>基本</w:t>
             </w:r>
             <w:r>
               <w:rPr>
@@ -2052,7 +2090,7 @@
                 <w:sz w:val="24"/>
                 <w:szCs w:val="24"/>
               </w:rPr>
-              <w:t>新闻日报应用</w:t>
+              <w:t>常见</w:t>
             </w:r>
             <w:r>
               <w:rPr>
@@ -2061,151 +2099,32 @@
                 <w:sz w:val="24"/>
                 <w:szCs w:val="24"/>
               </w:rPr>
-              <w:t>从功能、设计、实现方面进行了</w:t>
-            </w:r>
+              <w:t>模块。</w:t>
+            </w:r>
+          </w:p>
+          <w:p>
+            <w:pPr>
+              <w:spacing w:line="300" w:lineRule="auto"/>
+              <w:rPr>
+                <w:rFonts w:asciiTheme="minorEastAsia" w:hAnsiTheme="minorEastAsia"/>
+                <w:sz w:val="24"/>
+                <w:szCs w:val="24"/>
+              </w:rPr>
+            </w:pPr>
             <w:r>
               <w:rPr>
                 <w:rFonts w:asciiTheme="minorEastAsia" w:hAnsiTheme="minorEastAsia" w:hint="eastAsia"/>
-                <w:color w:val="000000" w:themeColor="text1"/>
-                <w:sz w:val="24"/>
-                <w:szCs w:val="24"/>
-              </w:rPr>
-              <w:t>解并有一定的设计思路，通过查阅资料和自己学习摸索完成新闻日报应用</w:t>
-            </w:r>
-            <w:r>
-              <w:rPr>
-                <w:rFonts w:asciiTheme="minorEastAsia" w:hAnsiTheme="minorEastAsia" w:hint="eastAsia"/>
-                <w:color w:val="000000" w:themeColor="text1"/>
-                <w:sz w:val="24"/>
-                <w:szCs w:val="24"/>
-              </w:rPr>
-              <w:t>的设计和开发，并能运行。</w:t>
+                <w:sz w:val="24"/>
+                <w:szCs w:val="24"/>
+              </w:rPr>
+              <w:t>3、设计进度：</w:t>
             </w:r>
           </w:p>
           <w:p>
             <w:pPr>
               <w:spacing w:line="300" w:lineRule="auto"/>
               <w:rPr>
-                <w:rFonts w:asciiTheme="minorEastAsia" w:hAnsiTheme="minorEastAsia" w:hint="eastAsia"/>
-                <w:sz w:val="24"/>
-                <w:szCs w:val="24"/>
-              </w:rPr>
-            </w:pPr>
-            <w:r>
-              <w:rPr>
-                <w:rFonts w:asciiTheme="minorEastAsia" w:hAnsiTheme="minorEastAsia" w:hint="eastAsia"/>
-                <w:sz w:val="24"/>
-                <w:szCs w:val="24"/>
-              </w:rPr>
-              <w:t>2、要求：</w:t>
-            </w:r>
-          </w:p>
-          <w:p>
-            <w:pPr>
-              <w:spacing w:line="300" w:lineRule="auto"/>
-              <w:rPr>
-                <w:rFonts w:asciiTheme="minorEastAsia" w:hAnsiTheme="minorEastAsia" w:hint="eastAsia"/>
-                <w:color w:val="FF0000"/>
-                <w:sz w:val="24"/>
-                <w:szCs w:val="24"/>
-              </w:rPr>
-            </w:pPr>
-            <w:r>
-              <w:rPr>
-                <w:rFonts w:asciiTheme="minorEastAsia" w:hAnsiTheme="minorEastAsia" w:hint="eastAsia"/>
-                <w:color w:val="FF0000"/>
-                <w:sz w:val="24"/>
-                <w:szCs w:val="24"/>
-              </w:rPr>
-              <w:t xml:space="preserve">    </w:t>
-            </w:r>
-            <w:r>
-              <w:rPr>
-                <w:rFonts w:asciiTheme="minorEastAsia" w:hAnsiTheme="minorEastAsia" w:hint="eastAsia"/>
-                <w:color w:val="000000" w:themeColor="text1"/>
-                <w:sz w:val="24"/>
-                <w:szCs w:val="24"/>
-              </w:rPr>
-              <w:t>该新闻日报应用主要提供新闻，用户登陆可对新闻评论、分享、收藏、点赞；切换不同的城市，查看各地新闻。平台包括</w:t>
-            </w:r>
-            <w:r>
-              <w:rPr>
-                <w:rFonts w:asciiTheme="minorEastAsia" w:hAnsiTheme="minorEastAsia" w:hint="eastAsia"/>
-                <w:color w:val="000000" w:themeColor="text1"/>
-                <w:sz w:val="24"/>
-                <w:szCs w:val="24"/>
-              </w:rPr>
-              <w:t>登录与注册、</w:t>
-            </w:r>
-            <w:r>
-              <w:rPr>
-                <w:rFonts w:asciiTheme="minorEastAsia" w:hAnsiTheme="minorEastAsia" w:hint="eastAsia"/>
-                <w:color w:val="000000" w:themeColor="text1"/>
-                <w:sz w:val="24"/>
-                <w:szCs w:val="24"/>
-              </w:rPr>
-              <w:t>个应用</w:t>
-            </w:r>
-            <w:r>
-              <w:rPr>
-                <w:rFonts w:asciiTheme="minorEastAsia" w:hAnsiTheme="minorEastAsia" w:hint="eastAsia"/>
-                <w:color w:val="000000" w:themeColor="text1"/>
-                <w:sz w:val="24"/>
-                <w:szCs w:val="24"/>
-              </w:rPr>
-              <w:t>基本</w:t>
-            </w:r>
-            <w:r>
-              <w:rPr>
-                <w:rFonts w:asciiTheme="minorEastAsia" w:hAnsiTheme="minorEastAsia" w:hint="eastAsia"/>
-                <w:color w:val="000000" w:themeColor="text1"/>
-                <w:sz w:val="24"/>
-                <w:szCs w:val="24"/>
-              </w:rPr>
-              <w:t>常见</w:t>
-            </w:r>
-            <w:r>
-              <w:rPr>
-                <w:rFonts w:asciiTheme="minorEastAsia" w:hAnsiTheme="minorEastAsia" w:hint="eastAsia"/>
-                <w:color w:val="000000" w:themeColor="text1"/>
-                <w:sz w:val="24"/>
-                <w:szCs w:val="24"/>
-              </w:rPr>
-              <w:t>模块</w:t>
-            </w:r>
-            <w:r>
-              <w:rPr>
-                <w:rFonts w:asciiTheme="minorEastAsia" w:hAnsiTheme="minorEastAsia" w:hint="eastAsia"/>
-                <w:color w:val="000000" w:themeColor="text1"/>
-                <w:sz w:val="24"/>
-                <w:szCs w:val="24"/>
-              </w:rPr>
-              <w:t>。</w:t>
-            </w:r>
-          </w:p>
-          <w:p>
-            <w:pPr>
-              <w:spacing w:line="300" w:lineRule="auto"/>
-              <w:rPr>
-                <w:rFonts w:asciiTheme="minorEastAsia" w:hAnsiTheme="minorEastAsia" w:hint="eastAsia"/>
-                <w:sz w:val="24"/>
-                <w:szCs w:val="24"/>
-              </w:rPr>
-            </w:pPr>
-            <w:r>
-              <w:rPr>
-                <w:rFonts w:asciiTheme="minorEastAsia" w:hAnsiTheme="minorEastAsia" w:hint="eastAsia"/>
-                <w:sz w:val="24"/>
-                <w:szCs w:val="24"/>
-              </w:rPr>
-              <w:t>3、设计进度：</w:t>
-            </w:r>
-          </w:p>
-          <w:p>
-            <w:pPr>
-              <w:spacing w:line="300" w:lineRule="auto"/>
-              <w:rPr>
-                <w:rFonts w:asciiTheme="minorEastAsia" w:hAnsiTheme="minorEastAsia" w:hint="eastAsia"/>
+                <w:rFonts w:asciiTheme="minorEastAsia" w:hAnsiTheme="minorEastAsia"/>
                 <w:sz w:val="24"/>
                 <w:szCs w:val="24"/>
               </w:rPr>
@@ -2224,7 +2143,7 @@
               <w:spacing w:line="300" w:lineRule="auto"/>
               <w:ind w:leftChars="200" w:left="420"/>
               <w:rPr>
-                <w:rFonts w:asciiTheme="minorEastAsia" w:hAnsiTheme="minorEastAsia" w:hint="eastAsia"/>
+                <w:rFonts w:asciiTheme="minorEastAsia" w:hAnsiTheme="minorEastAsia"/>
                 <w:sz w:val="24"/>
                 <w:szCs w:val="24"/>
               </w:rPr>
@@ -2243,7 +2162,7 @@
               <w:spacing w:line="300" w:lineRule="auto"/>
               <w:ind w:leftChars="200" w:left="420"/>
               <w:rPr>
-                <w:rFonts w:asciiTheme="minorEastAsia" w:hAnsiTheme="minorEastAsia" w:hint="eastAsia"/>
+                <w:rFonts w:asciiTheme="minorEastAsia" w:hAnsiTheme="minorEastAsia"/>
                 <w:sz w:val="24"/>
                 <w:szCs w:val="24"/>
               </w:rPr>
@@ -2280,7 +2199,7 @@
             <w:pPr>
               <w:spacing w:line="300" w:lineRule="auto"/>
               <w:rPr>
-                <w:rFonts w:asciiTheme="minorEastAsia" w:hAnsiTheme="minorEastAsia" w:hint="eastAsia"/>
+                <w:rFonts w:asciiTheme="minorEastAsia" w:hAnsiTheme="minorEastAsia"/>
                 <w:sz w:val="24"/>
                 <w:szCs w:val="24"/>
               </w:rPr>
@@ -2299,7 +2218,7 @@
               <w:spacing w:line="300" w:lineRule="auto"/>
               <w:ind w:leftChars="200" w:left="420"/>
               <w:rPr>
-                <w:rFonts w:asciiTheme="minorEastAsia" w:hAnsiTheme="minorEastAsia" w:hint="eastAsia"/>
+                <w:rFonts w:asciiTheme="minorEastAsia" w:hAnsiTheme="minorEastAsia"/>
                 <w:sz w:val="24"/>
                 <w:szCs w:val="24"/>
               </w:rPr>
@@ -2336,7 +2255,7 @@
             <w:pPr>
               <w:spacing w:line="300" w:lineRule="auto"/>
               <w:rPr>
-                <w:rFonts w:asciiTheme="minorEastAsia" w:hAnsiTheme="minorEastAsia" w:hint="eastAsia"/>
+                <w:rFonts w:asciiTheme="minorEastAsia" w:hAnsiTheme="minorEastAsia"/>
                 <w:sz w:val="24"/>
                 <w:szCs w:val="24"/>
               </w:rPr>
@@ -2359,7 +2278,7 @@
               <w:spacing w:line="300" w:lineRule="auto"/>
               <w:ind w:leftChars="200" w:left="420"/>
               <w:rPr>
-                <w:rFonts w:asciiTheme="minorEastAsia" w:hAnsiTheme="minorEastAsia" w:hint="eastAsia"/>
+                <w:rFonts w:asciiTheme="minorEastAsia" w:hAnsiTheme="minorEastAsia"/>
                 <w:sz w:val="24"/>
                 <w:szCs w:val="24"/>
               </w:rPr>
@@ -6507,12 +6426,6 @@
             <w:pPr>
               <w:spacing w:line="300" w:lineRule="auto"/>
               <w:ind w:rightChars="29" w:right="61"/>
-              <w:rPr>
-                <w:rFonts w:ascii="宋体" w:eastAsia="宋体" w:hAnsi="宋体" w:cs="宋体"/>
-                <w:kern w:val="0"/>
-                <w:sz w:val="24"/>
-                <w:szCs w:val="18"/>
-              </w:rPr>
             </w:pPr>
             <w:r>
               <w:rPr>
@@ -6531,14 +6444,230 @@
                 <w:szCs w:val="18"/>
               </w:rPr>
               <w:t>] 郭霖. 第一行代码 Android[M]. 北京: 人民邮电出版社, 2014:156-158.</w:t>
+            </w:r>
+            <w:r>
+              <w:rPr>
+                <w:rFonts w:hint="eastAsia"/>
+              </w:rPr>
+              <w:t xml:space="preserve"> </w:t>
+            </w:r>
+          </w:p>
+          <w:p>
+            <w:pPr>
+              <w:spacing w:line="300" w:lineRule="auto"/>
+              <w:ind w:rightChars="29" w:right="61"/>
+              <w:rPr>
+                <w:rFonts w:ascii="宋体" w:eastAsia="宋体" w:hAnsi="宋体" w:cs="宋体"/>
+                <w:kern w:val="0"/>
+                <w:sz w:val="24"/>
+                <w:szCs w:val="18"/>
+              </w:rPr>
+            </w:pPr>
+            <w:r>
+              <w:rPr>
+                <w:rFonts w:ascii="宋体" w:eastAsia="宋体" w:hAnsi="宋体" w:cs="宋体" w:hint="eastAsia"/>
+                <w:kern w:val="0"/>
+                <w:sz w:val="24"/>
+                <w:szCs w:val="18"/>
+              </w:rPr>
+              <w:t>[12</w:t>
+            </w:r>
+            <w:r>
+              <w:rPr>
+                <w:rFonts w:ascii="宋体" w:eastAsia="宋体" w:hAnsi="宋体" w:cs="宋体" w:hint="eastAsia"/>
+                <w:kern w:val="0"/>
+                <w:sz w:val="24"/>
+                <w:szCs w:val="18"/>
+              </w:rPr>
+              <w:t>]王明珠.交互驱动的Android开发框架设计[J].江苏科技信息,2018,35(22):59-61.</w:t>
+            </w:r>
+          </w:p>
+          <w:p>
+            <w:pPr>
+              <w:spacing w:line="300" w:lineRule="auto"/>
+              <w:ind w:rightChars="29" w:right="61"/>
+              <w:rPr>
+                <w:rFonts w:ascii="宋体" w:eastAsia="宋体" w:hAnsi="宋体" w:cs="宋体" w:hint="eastAsia"/>
+                <w:kern w:val="0"/>
+                <w:sz w:val="24"/>
+                <w:szCs w:val="18"/>
+              </w:rPr>
+            </w:pPr>
+            <w:r>
+              <w:rPr>
+                <w:rFonts w:ascii="宋体" w:eastAsia="宋体" w:hAnsi="宋体" w:cs="宋体" w:hint="eastAsia"/>
+                <w:kern w:val="0"/>
+                <w:sz w:val="24"/>
+                <w:szCs w:val="18"/>
+              </w:rPr>
+              <w:t>[</w:t>
+            </w:r>
+            <w:r>
+              <w:rPr>
+                <w:rFonts w:ascii="宋体" w:eastAsia="宋体" w:hAnsi="宋体" w:cs="宋体"/>
+                <w:kern w:val="0"/>
+                <w:sz w:val="24"/>
+                <w:szCs w:val="18"/>
+              </w:rPr>
+              <w:t>13</w:t>
+            </w:r>
+            <w:r>
+              <w:rPr>
+                <w:rFonts w:ascii="宋体" w:eastAsia="宋体" w:hAnsi="宋体" w:cs="宋体" w:hint="eastAsia"/>
+                <w:kern w:val="0"/>
+                <w:sz w:val="24"/>
+                <w:szCs w:val="18"/>
+              </w:rPr>
+              <w:t>]</w:t>
+            </w:r>
+            <w:r>
+              <w:rPr>
+                <w:rFonts w:ascii="宋体" w:eastAsia="宋体" w:hAnsi="宋体" w:cs="宋体" w:hint="eastAsia"/>
+                <w:kern w:val="0"/>
+                <w:sz w:val="24"/>
+                <w:szCs w:val="18"/>
+              </w:rPr>
+              <w:t>佚名. Android开发艺术探索[M]. 2015.</w:t>
+            </w:r>
+          </w:p>
+          <w:p>
+            <w:pPr>
+              <w:spacing w:line="300" w:lineRule="auto"/>
+              <w:ind w:rightChars="29" w:right="61"/>
+              <w:rPr>
+                <w:rFonts w:ascii="宋体" w:eastAsia="宋体" w:hAnsi="宋体" w:cs="宋体" w:hint="eastAsia"/>
+                <w:kern w:val="0"/>
+                <w:sz w:val="24"/>
+                <w:szCs w:val="18"/>
+              </w:rPr>
+            </w:pPr>
+            <w:r>
+              <w:rPr>
+                <w:rFonts w:ascii="宋体" w:eastAsia="宋体" w:hAnsi="宋体" w:cs="宋体" w:hint="eastAsia"/>
+                <w:kern w:val="0"/>
+                <w:sz w:val="24"/>
+                <w:szCs w:val="18"/>
+              </w:rPr>
+              <w:t>[1</w:t>
+            </w:r>
+            <w:r>
+              <w:rPr>
+                <w:rFonts w:ascii="宋体" w:eastAsia="宋体" w:hAnsi="宋体" w:cs="宋体"/>
+                <w:kern w:val="0"/>
+                <w:sz w:val="24"/>
+                <w:szCs w:val="18"/>
+              </w:rPr>
+              <w:t>4</w:t>
+            </w:r>
+            <w:r>
+              <w:rPr>
+                <w:rFonts w:ascii="宋体" w:eastAsia="宋体" w:hAnsi="宋体" w:cs="宋体" w:hint="eastAsia"/>
+                <w:kern w:val="0"/>
+                <w:sz w:val="24"/>
+                <w:szCs w:val="18"/>
+              </w:rPr>
+              <w:t>]孙轲.回调机制及其在Android开发中的应用[J].设备管理与维修,2018(23):152-154.</w:t>
+            </w:r>
+          </w:p>
+          <w:p>
+            <w:pPr>
+              <w:spacing w:line="300" w:lineRule="auto"/>
+              <w:ind w:rightChars="29" w:right="61"/>
+              <w:rPr>
+                <w:rFonts w:ascii="宋体" w:eastAsia="宋体" w:hAnsi="宋体" w:cs="宋体"/>
+                <w:kern w:val="0"/>
+                <w:sz w:val="24"/>
+                <w:szCs w:val="18"/>
+              </w:rPr>
+            </w:pPr>
+            <w:r>
+              <w:rPr>
+                <w:rFonts w:ascii="宋体" w:eastAsia="宋体" w:hAnsi="宋体" w:cs="宋体" w:hint="eastAsia"/>
+                <w:kern w:val="0"/>
+                <w:sz w:val="24"/>
+                <w:szCs w:val="18"/>
+              </w:rPr>
+              <w:t>[15</w:t>
+            </w:r>
+            <w:r>
+              <w:rPr>
+                <w:rFonts w:ascii="宋体" w:eastAsia="宋体" w:hAnsi="宋体" w:cs="宋体" w:hint="eastAsia"/>
+                <w:kern w:val="0"/>
+                <w:sz w:val="24"/>
+                <w:szCs w:val="18"/>
+              </w:rPr>
+              <w:t>]王善勤,陈业斌.Android应用程序与服务器数据通信的关键技术研究[J].东莞理工学院学报,2018,25(05):38-45.</w:t>
+            </w:r>
+          </w:p>
+          <w:p>
+            <w:pPr>
+              <w:spacing w:line="300" w:lineRule="auto"/>
+              <w:ind w:rightChars="29" w:right="61"/>
+              <w:rPr>
+                <w:rFonts w:ascii="宋体" w:eastAsia="宋体" w:hAnsi="宋体" w:cs="宋体" w:hint="eastAsia"/>
+                <w:kern w:val="0"/>
+                <w:sz w:val="24"/>
+                <w:szCs w:val="18"/>
+              </w:rPr>
+            </w:pPr>
+            <w:r>
+              <w:rPr>
+                <w:rFonts w:ascii="宋体" w:eastAsia="宋体" w:hAnsi="宋体" w:cs="宋体" w:hint="eastAsia"/>
+                <w:kern w:val="0"/>
+                <w:sz w:val="24"/>
+                <w:szCs w:val="18"/>
+              </w:rPr>
+              <w:t>[</w:t>
+            </w:r>
+            <w:r>
+              <w:rPr>
+                <w:rFonts w:ascii="宋体" w:eastAsia="宋体" w:hAnsi="宋体" w:cs="宋体"/>
+                <w:kern w:val="0"/>
+                <w:sz w:val="24"/>
+                <w:szCs w:val="18"/>
+              </w:rPr>
+              <w:t>16</w:t>
+            </w:r>
+            <w:r>
+              <w:rPr>
+                <w:rFonts w:ascii="宋体" w:eastAsia="宋体" w:hAnsi="宋体" w:cs="宋体" w:hint="eastAsia"/>
+                <w:kern w:val="0"/>
+                <w:sz w:val="24"/>
+                <w:szCs w:val="18"/>
+              </w:rPr>
+              <w:t>]杨锐. 基于Android的新闻推荐系统的设计与实现[D].华中师范大学,2015.</w:t>
+            </w:r>
+          </w:p>
+          <w:p>
+            <w:pPr>
+              <w:spacing w:line="300" w:lineRule="auto"/>
+              <w:ind w:rightChars="29" w:right="61"/>
+              <w:rPr>
+                <w:rFonts w:ascii="宋体" w:eastAsia="宋体" w:hAnsi="宋体" w:cs="宋体"/>
+                <w:kern w:val="0"/>
+                <w:sz w:val="24"/>
+                <w:szCs w:val="18"/>
+              </w:rPr>
+            </w:pPr>
+            <w:r>
+              <w:rPr>
+                <w:rFonts w:ascii="宋体" w:eastAsia="宋体" w:hAnsi="宋体" w:cs="宋体" w:hint="eastAsia"/>
+                <w:kern w:val="0"/>
+                <w:sz w:val="24"/>
+                <w:szCs w:val="18"/>
+              </w:rPr>
+              <w:t>[17</w:t>
             </w:r>
             <w:bookmarkStart w:id="0" w:name="_GoBack"/>
             <w:bookmarkEnd w:id="0"/>
             <w:r>
               <w:rPr>
-                <w:rFonts w:hint="eastAsia"/>
-              </w:rPr>
-              <w:t xml:space="preserve"> </w:t>
+                <w:rFonts w:ascii="宋体" w:eastAsia="宋体" w:hAnsi="宋体" w:cs="宋体" w:hint="eastAsia"/>
+                <w:kern w:val="0"/>
+                <w:sz w:val="24"/>
+                <w:szCs w:val="18"/>
+              </w:rPr>
+              <w:t>]鲍晓.基于Android平台的新闻资讯阅读软件的设计与实现[J].计算机应用,2013,33(S2):279-282+289.</w:t>
             </w:r>
           </w:p>
         </w:tc>

</xml_diff>